<commit_message>
Story 183: Novo Teste de Commit
</commit_message>
<xml_diff>
--- a/CV_Jose_Paulo.docx
+++ b/CV_Jose_Paulo.docx
@@ -8309,7 +8309,27 @@
                       <w:szCs w:val="18"/>
                       <w:lang w:val="pt-BR"/>
                     </w:rPr>
-                    <w:t>Oracle, SQL Server e Projeto e-Social (Modulo de Empresas) em SQL Server Integration Services e SQL Server</w:t>
+                    <w:t>Oracle, SQL Se</w:t>
+                  </w:r>
+                  <w:r>
+                    <w:rPr>
+                      <w:rFonts w:ascii="Microsoft Sans Serif" w:hAnsi="Microsoft Sans Serif" w:cs="Microsoft Sans Serif"/>
+                      <w:sz w:val="18"/>
+                      <w:szCs w:val="18"/>
+                      <w:lang w:val="pt-BR"/>
+                    </w:rPr>
+                    <w:t>gkhdhkçfdkdçfkhçkdçhkdçhkçkdçdkçhdkçhdkfç</w:t>
+                  </w:r>
+                  <w:bookmarkStart w:id="0" w:name="_GoBack"/>
+                  <w:bookmarkEnd w:id="0"/>
+                  <w:r>
+                    <w:rPr>
+                      <w:rFonts w:ascii="Microsoft Sans Serif" w:hAnsi="Microsoft Sans Serif" w:cs="Microsoft Sans Serif"/>
+                      <w:sz w:val="18"/>
+                      <w:szCs w:val="18"/>
+                      <w:lang w:val="pt-BR"/>
+                    </w:rPr>
+                    <w:t>rver e Projeto e-Social (Modulo de Empresas) em SQL Server Integration Services e SQL Server</w:t>
                   </w:r>
                   <w:r>
                     <w:rPr>
@@ -8987,17 +9007,7 @@
                       <w:szCs w:val="18"/>
                       <w:lang w:val="pt-BR"/>
                     </w:rPr>
-                    <w:t>ASP.NET MVC, C# e VB.NET</w:t>
-                  </w:r>
-                  <w:r>
-                    <w:rPr>
-                      <w:rFonts w:ascii="Microsoft Sans Serif" w:hAnsi="Microsoft Sans Serif" w:cs="Microsoft Sans Serif"/>
-                      <w:b/>
-                      <w:sz w:val="18"/>
-                      <w:szCs w:val="18"/>
-                      <w:lang w:val="pt-BR"/>
-                    </w:rPr>
-                    <w:t>, SQL Server e Oracle</w:t>
+                    <w:t>ASP.NET MVC, C# e VB.NET, SQL Server e Oracle</w:t>
                   </w:r>
                   <w:r>
                     <w:rPr>
@@ -10255,8 +10265,6 @@
             </w:pPr>
           </w:p>
         </w:tc>
-        <w:bookmarkStart w:id="0" w:name="_GoBack"/>
-        <w:bookmarkEnd w:id="0"/>
       </w:tr>
     </w:tbl>
     <w:p>
@@ -13924,8 +13932,9 @@
     <w:panose1 w:val="020B0502040204020203"/>
     <w:charset w:val="00"/>
     <w:family w:val="swiss"/>
+    <w:notTrueType/>
     <w:pitch w:val="variable"/>
-    <w:sig w:usb0="E4002EFF" w:usb1="C000E47F" w:usb2="00000009" w:usb3="00000000" w:csb0="000001FF" w:csb1="00000000"/>
+    <w:sig w:usb0="00000003" w:usb1="00000000" w:usb2="00000000" w:usb3="00000000" w:csb0="00000001" w:csb1="00000000"/>
   </w:font>
   <w:font w:name="Microsoft Sans Serif">
     <w:panose1 w:val="020B0604020202020204"/>
@@ -13969,6 +13978,7 @@
     <w:rsidRoot w:val="00B31AF0"/>
     <w:rsid w:val="000B6639"/>
     <w:rsid w:val="003E626F"/>
+    <w:rsid w:val="00AB4109"/>
     <w:rsid w:val="00B31AF0"/>
     <w:rsid w:val="00DB376F"/>
     <w:rsid w:val="00F64683"/>

</xml_diff>